<commit_message>
corrected sass cmd code spacing
</commit_message>
<xml_diff>
--- a/SASS/sass_notes.docx
+++ b/SASS/sass_notes.docx
@@ -1,6 +1,6 @@
 
 <file path=word/document.xml><?xml version="1.0" encoding="utf-8"?>
-<w:document xmlns:wpc="http://schemas.microsoft.com/office/word/2010/wordprocessingCanvas" xmlns:cx="http://schemas.microsoft.com/office/drawing/2014/chartex" xmlns:cx1="http://schemas.microsoft.com/office/drawing/2015/9/8/chartex" xmlns:cx2="http://schemas.microsoft.com/office/drawing/2015/10/21/chartex" xmlns:cx3="http://schemas.microsoft.com/office/drawing/2016/5/9/chartex" xmlns:cx4="http://schemas.microsoft.com/office/drawing/2016/5/10/chartex" xmlns:cx5="http://schemas.microsoft.com/office/drawing/2016/5/11/chartex" xmlns:cx6="http://schemas.microsoft.com/office/drawing/2016/5/12/chartex" xmlns:cx7="http://schemas.microsoft.com/office/drawing/2016/5/13/chartex" xmlns:cx8="http://schemas.microsoft.com/office/drawing/2016/5/14/chartex" xmlns:mc="http://schemas.openxmlformats.org/markup-compatibility/2006" xmlns:aink="http://schemas.microsoft.com/office/drawing/2016/ink" xmlns:am3d="http://schemas.microsoft.com/office/drawing/2017/model3d" xmlns:o="urn:schemas-microsoft-com:office:office" xmlns:r="http://schemas.openxmlformats.org/officeDocument/2006/relationships" xmlns:m="http://schemas.openxmlformats.org/officeDocument/2006/math" xmlns:v="urn:schemas-microsoft-com:vml" xmlns:wp14="http://schemas.microsoft.com/office/word/2010/wordprocessingDrawing" xmlns:wp="http://schemas.openxmlformats.org/drawingml/2006/wordprocessingDrawing" xmlns:w10="urn:schemas-microsoft-com:office:word" xmlns:w="http://schemas.openxmlformats.org/wordprocessingml/2006/main" xmlns:w14="http://schemas.microsoft.com/office/word/2010/wordml" xmlns:w15="http://schemas.microsoft.com/office/word/2012/wordml" xmlns:w16cex="http://schemas.microsoft.com/office/word/2018/wordml/cex" xmlns:w16cid="http://schemas.microsoft.com/office/word/2016/wordml/cid" xmlns:w16="http://schemas.microsoft.com/office/word/2018/wordml" xmlns:w16se="http://schemas.microsoft.com/office/word/2015/wordml/symex" xmlns:wpg="http://schemas.microsoft.com/office/word/2010/wordprocessingGroup" xmlns:wpi="http://schemas.microsoft.com/office/word/2010/wordprocessingInk" xmlns:wne="http://schemas.microsoft.com/office/word/2006/wordml" xmlns:wps="http://schemas.microsoft.com/office/word/2010/wordprocessingShape" mc:Ignorable="w14 w15 w16se w16cid w16 w16cex wp14">
+<w:document xmlns:wpc="http://schemas.microsoft.com/office/word/2010/wordprocessingCanvas" xmlns:cx="http://schemas.microsoft.com/office/drawing/2014/chartex" xmlns:cx1="http://schemas.microsoft.com/office/drawing/2015/9/8/chartex" xmlns:cx2="http://schemas.microsoft.com/office/drawing/2015/10/21/chartex" xmlns:cx3="http://schemas.microsoft.com/office/drawing/2016/5/9/chartex" xmlns:cx4="http://schemas.microsoft.com/office/drawing/2016/5/10/chartex" xmlns:cx5="http://schemas.microsoft.com/office/drawing/2016/5/11/chartex" xmlns:cx6="http://schemas.microsoft.com/office/drawing/2016/5/12/chartex" xmlns:cx7="http://schemas.microsoft.com/office/drawing/2016/5/13/chartex" xmlns:cx8="http://schemas.microsoft.com/office/drawing/2016/5/14/chartex" xmlns:mc="http://schemas.openxmlformats.org/markup-compatibility/2006" xmlns:aink="http://schemas.microsoft.com/office/drawing/2016/ink" xmlns:am3d="http://schemas.microsoft.com/office/drawing/2017/model3d" xmlns:o="urn:schemas-microsoft-com:office:office" xmlns:r="http://schemas.openxmlformats.org/officeDocument/2006/relationships" xmlns:m="http://schemas.openxmlformats.org/officeDocument/2006/math" xmlns:v="urn:schemas-microsoft-com:vml" xmlns:wp14="http://schemas.microsoft.com/office/word/2010/wordprocessingDrawing" xmlns:wp="http://schemas.openxmlformats.org/drawingml/2006/wordprocessingDrawing" xmlns:w10="urn:schemas-microsoft-com:office:word" xmlns:w="http://schemas.openxmlformats.org/wordprocessingml/2006/main" xmlns:w14="http://schemas.microsoft.com/office/word/2010/wordml" xmlns:w15="http://schemas.microsoft.com/office/word/2012/wordml" xmlns:w16cex="http://schemas.microsoft.com/office/word/2018/wordml/cex" xmlns:w16cid="http://schemas.microsoft.com/office/word/2016/wordml/cid" xmlns:w16="http://schemas.microsoft.com/office/word/2018/wordml" xmlns:w16sdtdh="http://schemas.microsoft.com/office/word/2020/wordml/sdtdatahash" xmlns:w16se="http://schemas.microsoft.com/office/word/2015/wordml/symex" xmlns:wpg="http://schemas.microsoft.com/office/word/2010/wordprocessingGroup" xmlns:wpi="http://schemas.microsoft.com/office/word/2010/wordprocessingInk" xmlns:wne="http://schemas.microsoft.com/office/word/2006/wordml" xmlns:wps="http://schemas.microsoft.com/office/word/2010/wordprocessingShape" mc:Ignorable="w14 w15 w16se w16cid w16 w16cex w16sdtdh wp14">
   <w:body>
     <w:p>
       <w:pPr>
@@ -362,15 +362,7 @@
         <w:ind w:left="720"/>
       </w:pPr>
       <w:r>
-        <w:t xml:space="preserve">open </w:t>
-      </w:r>
-      <w:proofErr w:type="spellStart"/>
-      <w:r>
-        <w:t>cmd</w:t>
-      </w:r>
-      <w:proofErr w:type="spellEnd"/>
-      <w:r>
-        <w:t xml:space="preserve"> prompt</w:t>
+        <w:t>open cmd prompt</w:t>
       </w:r>
     </w:p>
     <w:p>
@@ -449,7 +441,7 @@
         <w:rPr>
           <w:highlight w:val="yellow"/>
         </w:rPr>
-        <w:t>sass --watch NAME_OF_SCSS_FILE.scss: NAME_OF_CSS_FILE.css</w:t>
+        <w:t>sass --watch NAME_OF_SCSS_FILE.scss:NAME_OF_CSS_FILE.css</w:t>
       </w:r>
       <w:r>
         <w:t xml:space="preserve"> to keep track of changes in scss to be made in css</w:t>
@@ -1116,15 +1108,7 @@
         <w:ind w:firstLine="720"/>
       </w:pPr>
       <w:r>
-        <w:t xml:space="preserve">wherever you see a &amp;, replace it with the </w:t>
-      </w:r>
-      <w:proofErr w:type="gramStart"/>
-      <w:r>
-        <w:t>parent</w:t>
-      </w:r>
-      <w:proofErr w:type="gramEnd"/>
-      <w:r>
-        <w:t xml:space="preserve"> </w:t>
+        <w:t xml:space="preserve">wherever you see a &amp;, replace it with the parent </w:t>
       </w:r>
       <w:r>
         <w:t>name. Basically, &amp; = parent name</w:t>
@@ -1341,15 +1325,7 @@
         <w:ind w:left="720"/>
       </w:pPr>
       <w:r>
-        <w:t>(</w:t>
-      </w:r>
-      <w:proofErr w:type="gramStart"/>
-      <w:r>
-        <w:t>note</w:t>
-      </w:r>
-      <w:proofErr w:type="gramEnd"/>
-      <w:r>
-        <w:t xml:space="preserve"> we can also do the following)</w:t>
+        <w:t>(note we can also do the following)</w:t>
       </w:r>
     </w:p>
     <w:p>
@@ -1486,7 +1462,6 @@
           <w:u w:val="single"/>
         </w:rPr>
       </w:pPr>
-      <w:proofErr w:type="spellStart"/>
       <w:r>
         <w:rPr>
           <w:b/>
@@ -1498,19 +1473,13 @@
         <w:lastRenderedPageBreak/>
         <w:t>Mixins</w:t>
       </w:r>
-      <w:proofErr w:type="spellEnd"/>
-    </w:p>
-    <w:p>
-      <w:pPr>
-        <w:ind w:left="720"/>
-      </w:pPr>
-      <w:proofErr w:type="spellStart"/>
-      <w:r>
-        <w:t>Mixins</w:t>
-      </w:r>
-      <w:proofErr w:type="spellEnd"/>
-      <w:r>
-        <w:t xml:space="preserve"> makes groups of css declarations that we want to reuse</w:t>
+    </w:p>
+    <w:p>
+      <w:pPr>
+        <w:ind w:left="720"/>
+      </w:pPr>
+      <w:r>
+        <w:t>Mixins makes groups of css declarations that we want to reuse</w:t>
       </w:r>
     </w:p>
     <w:p>
@@ -1662,7 +1631,6 @@
           <w:u w:val="single"/>
         </w:rPr>
       </w:pPr>
-      <w:proofErr w:type="spellStart"/>
       <w:r>
         <w:rPr>
           <w:b/>
@@ -1670,16 +1638,7 @@
           <w:u w:val="single"/>
         </w:rPr>
         <w:lastRenderedPageBreak/>
-        <w:t>mixins</w:t>
-      </w:r>
-      <w:proofErr w:type="spellEnd"/>
-      <w:r>
-        <w:rPr>
-          <w:b/>
-          <w:bCs/>
-          <w:u w:val="single"/>
-        </w:rPr>
-        <w:t xml:space="preserve"> with </w:t>
+        <w:t xml:space="preserve">mixins with </w:t>
       </w:r>
       <w:r>
         <w:rPr>
@@ -1789,23 +1748,13 @@
           <w:u w:val="single"/>
         </w:rPr>
       </w:pPr>
-      <w:proofErr w:type="spellStart"/>
-      <w:r>
-        <w:rPr>
-          <w:b/>
-          <w:bCs/>
-          <w:u w:val="single"/>
-        </w:rPr>
-        <w:t>mixins</w:t>
-      </w:r>
-      <w:proofErr w:type="spellEnd"/>
-      <w:r>
-        <w:rPr>
-          <w:b/>
-          <w:bCs/>
-          <w:u w:val="single"/>
-        </w:rPr>
-        <w:t xml:space="preserve"> with default values</w:t>
+      <w:r>
+        <w:rPr>
+          <w:b/>
+          <w:bCs/>
+          <w:u w:val="single"/>
+        </w:rPr>
+        <w:t>mixins with default values</w:t>
       </w:r>
     </w:p>
     <w:p>
@@ -1956,15 +1905,7 @@
         <w:ind w:left="720"/>
       </w:pPr>
       <w:r>
-        <w:t xml:space="preserve">css, notice the width is 1in even though we </w:t>
-      </w:r>
-      <w:proofErr w:type="gramStart"/>
-      <w:r>
-        <w:t>didn’t</w:t>
-      </w:r>
-      <w:proofErr w:type="gramEnd"/>
-      <w:r>
-        <w:t xml:space="preserve"> input it as an </w:t>
+        <w:t xml:space="preserve">css, notice the width is 1in even though we didn’t input it as an </w:t>
       </w:r>
       <w:r>
         <w:t>argument. As well, notice we could pass in arguments by declaring them</w:t>
@@ -2382,23 +2323,7 @@
         <w:ind w:firstLine="720"/>
       </w:pPr>
       <w:r>
-        <w:t xml:space="preserve">the second number is </w:t>
-      </w:r>
-      <w:proofErr w:type="spellStart"/>
-      <w:r>
-        <w:t>hwo</w:t>
-      </w:r>
-      <w:proofErr w:type="spellEnd"/>
-      <w:r>
-        <w:t xml:space="preserve"> much to lighten, the greater the number the </w:t>
-      </w:r>
-      <w:proofErr w:type="gramStart"/>
-      <w:r>
-        <w:t>more light</w:t>
-      </w:r>
-      <w:proofErr w:type="gramEnd"/>
-      <w:r>
-        <w:t xml:space="preserve"> it becomes</w:t>
+        <w:t>the second number is hwo much to lighten, the greater the number the more light it becomes</w:t>
       </w:r>
     </w:p>
     <w:p>
@@ -2594,7 +2519,7 @@
 </file>
 
 <file path=word/styles.xml><?xml version="1.0" encoding="utf-8"?>
-<w:styles xmlns:mc="http://schemas.openxmlformats.org/markup-compatibility/2006" xmlns:r="http://schemas.openxmlformats.org/officeDocument/2006/relationships" xmlns:w="http://schemas.openxmlformats.org/wordprocessingml/2006/main" xmlns:w14="http://schemas.microsoft.com/office/word/2010/wordml" xmlns:w15="http://schemas.microsoft.com/office/word/2012/wordml" xmlns:w16cex="http://schemas.microsoft.com/office/word/2018/wordml/cex" xmlns:w16cid="http://schemas.microsoft.com/office/word/2016/wordml/cid" xmlns:w16="http://schemas.microsoft.com/office/word/2018/wordml" xmlns:w16se="http://schemas.microsoft.com/office/word/2015/wordml/symex" mc:Ignorable="w14 w15 w16se w16cid w16 w16cex">
+<w:styles xmlns:mc="http://schemas.openxmlformats.org/markup-compatibility/2006" xmlns:r="http://schemas.openxmlformats.org/officeDocument/2006/relationships" xmlns:w="http://schemas.openxmlformats.org/wordprocessingml/2006/main" xmlns:w14="http://schemas.microsoft.com/office/word/2010/wordml" xmlns:w15="http://schemas.microsoft.com/office/word/2012/wordml" xmlns:w16cex="http://schemas.microsoft.com/office/word/2018/wordml/cex" xmlns:w16cid="http://schemas.microsoft.com/office/word/2016/wordml/cid" xmlns:w16="http://schemas.microsoft.com/office/word/2018/wordml" xmlns:w16sdtdh="http://schemas.microsoft.com/office/word/2020/wordml/sdtdatahash" xmlns:w16se="http://schemas.microsoft.com/office/word/2015/wordml/symex" mc:Ignorable="w14 w15 w16se w16cid w16 w16cex w16sdtdh">
   <w:docDefaults>
     <w:rPrDefault>
       <w:rPr>

</xml_diff>